<commit_message>
Fix Propuesta de mejora
</commit_message>
<xml_diff>
--- a/Lab2/Formato de Diseño de Pruebas y Evidencia Funcionamiento (2).docx
+++ b/Lab2/Formato de Diseño de Pruebas y Evidencia Funcionamiento (2).docx
@@ -523,7 +523,25 @@
                 <w:sz w:val="20"/>
                 <w:szCs w:val="20"/>
               </w:rPr>
-              <w:t>Imagen (screenshot) del resultado real</w:t>
+              <w:t>Imagen (</w:t>
+            </w:r>
+            <w:proofErr w:type="spellStart"/>
+            <w:r>
+              <w:rPr>
+                <w:b/>
+                <w:sz w:val="20"/>
+                <w:szCs w:val="20"/>
+              </w:rPr>
+              <w:t>screenshot</w:t>
+            </w:r>
+            <w:proofErr w:type="spellEnd"/>
+            <w:r>
+              <w:rPr>
+                <w:b/>
+                <w:sz w:val="20"/>
+                <w:szCs w:val="20"/>
+              </w:rPr>
+              <w:t>) del resultado real</w:t>
             </w:r>
             <w:r>
               <w:rPr>
@@ -616,8 +634,13 @@
             <w:pPr>
               <w:pStyle w:val="Sinespaciado"/>
             </w:pPr>
-            <w:r>
-              <w:t xml:space="preserve">Cliente.src </w:t>
+            <w:proofErr w:type="spellStart"/>
+            <w:r>
+              <w:t>Cliente.src</w:t>
+            </w:r>
+            <w:proofErr w:type="spellEnd"/>
+            <w:r>
+              <w:t xml:space="preserve"> </w:t>
             </w:r>
           </w:p>
           <w:p>
@@ -636,9 +659,11 @@
                 <w:szCs w:val="20"/>
               </w:rPr>
             </w:pPr>
+            <w:proofErr w:type="spellStart"/>
             <w:r>
               <w:t>Banco.src</w:t>
             </w:r>
+            <w:proofErr w:type="spellEnd"/>
           </w:p>
         </w:tc>
         <w:tc>
@@ -671,11 +696,19 @@
             <w:r>
               <w:t xml:space="preserve">        </w:t>
             </w:r>
+            <w:proofErr w:type="spellStart"/>
             <w:r>
               <w:rPr>
                 <w:lang w:val="en-US"/>
               </w:rPr>
-              <w:t>Cliente: T=43, I=4, B=21, D=10, M=5, A=32</w:t>
+              <w:t>Cliente</w:t>
+            </w:r>
+            <w:proofErr w:type="spellEnd"/>
+            <w:r>
+              <w:rPr>
+                <w:lang w:val="en-US"/>
+              </w:rPr>
+              <w:t>: T=43, I=4, B=21, D=10, M=5, A=32</w:t>
             </w:r>
           </w:p>
           <w:p>
@@ -735,8 +768,13 @@
                 <w:szCs w:val="20"/>
               </w:rPr>
             </w:pPr>
-            <w:r>
-              <w:t>Total de LDC=159</w:t>
+            <w:proofErr w:type="gramStart"/>
+            <w:r>
+              <w:t>Total</w:t>
+            </w:r>
+            <w:proofErr w:type="gramEnd"/>
+            <w:r>
+              <w:t xml:space="preserve"> de LDC=159</w:t>
             </w:r>
           </w:p>
         </w:tc>
@@ -758,9 +796,9 @@
                 <w:szCs w:val="20"/>
               </w:rPr>
               <w:drawing>
-                <wp:inline distT="0" distB="0" distL="0" distR="0" wp14:anchorId="4DEBB8E7" wp14:editId="67214C3C">
-                  <wp:extent cx="2927350" cy="1410970"/>
-                  <wp:effectExtent l="0" t="0" r="6350" b="0"/>
+                <wp:inline distT="0" distB="0" distL="0" distR="0" wp14:anchorId="4DEBB8E7" wp14:editId="4986B6DC">
+                  <wp:extent cx="2926759" cy="1583140"/>
+                  <wp:effectExtent l="0" t="0" r="6985" b="0"/>
                   <wp:docPr id="6" name="Imagen 6"/>
                   <wp:cNvGraphicFramePr>
                     <a:graphicFrameLocks xmlns:a="http://schemas.openxmlformats.org/drawingml/2006/main" noChangeAspect="1"/>
@@ -781,7 +819,7 @@
                         <pic:spPr>
                           <a:xfrm>
                             <a:off x="0" y="0"/>
-                            <a:ext cx="2927350" cy="1410970"/>
+                            <a:ext cx="2935164" cy="1587686"/>
                           </a:xfrm>
                           <a:prstGeom prst="rect">
                             <a:avLst/>
@@ -864,9 +902,11 @@
                 <w:szCs w:val="20"/>
               </w:rPr>
             </w:pPr>
+            <w:proofErr w:type="spellStart"/>
             <w:r>
               <w:t>Nodo.src</w:t>
             </w:r>
+            <w:proofErr w:type="spellEnd"/>
           </w:p>
         </w:tc>
         <w:tc>
@@ -946,8 +986,13 @@
                 <w:szCs w:val="20"/>
               </w:rPr>
             </w:pPr>
-            <w:r>
-              <w:t>Total de LDC=69</w:t>
+            <w:proofErr w:type="gramStart"/>
+            <w:r>
+              <w:t>Total</w:t>
+            </w:r>
+            <w:proofErr w:type="gramEnd"/>
+            <w:r>
+              <w:t xml:space="preserve"> de LDC=69</w:t>
             </w:r>
           </w:p>
         </w:tc>
@@ -969,8 +1014,8 @@
                 <w:szCs w:val="20"/>
               </w:rPr>
               <w:drawing>
-                <wp:inline distT="0" distB="0" distL="0" distR="0" wp14:anchorId="42A09219" wp14:editId="2511ACBD">
-                  <wp:extent cx="2927350" cy="1092835"/>
+                <wp:inline distT="0" distB="0" distL="0" distR="0" wp14:anchorId="42A09219" wp14:editId="144F5DDC">
+                  <wp:extent cx="2927350" cy="1453486"/>
                   <wp:effectExtent l="0" t="0" r="6350" b="0"/>
                   <wp:docPr id="5" name="Imagen 5"/>
                   <wp:cNvGraphicFramePr>
@@ -992,7 +1037,7 @@
                         <pic:spPr>
                           <a:xfrm>
                             <a:off x="0" y="0"/>
-                            <a:ext cx="2927350" cy="1092835"/>
+                            <a:ext cx="2942121" cy="1460820"/>
                           </a:xfrm>
                           <a:prstGeom prst="rect">
                             <a:avLst/>
@@ -1236,13 +1281,23 @@
                 <w:szCs w:val="20"/>
               </w:rPr>
             </w:pPr>
-            <w:r>
-              <w:rPr>
-                <w:rFonts w:ascii="Courier New" w:hAnsi="Courier New" w:cs="Courier New"/>
-                <w:sz w:val="20"/>
-                <w:szCs w:val="20"/>
-              </w:rPr>
-              <w:t>Total de LDC=4</w:t>
+            <w:proofErr w:type="gramStart"/>
+            <w:r>
+              <w:rPr>
+                <w:rFonts w:ascii="Courier New" w:hAnsi="Courier New" w:cs="Courier New"/>
+                <w:sz w:val="20"/>
+                <w:szCs w:val="20"/>
+              </w:rPr>
+              <w:t>Total</w:t>
+            </w:r>
+            <w:proofErr w:type="gramEnd"/>
+            <w:r>
+              <w:rPr>
+                <w:rFonts w:ascii="Courier New" w:hAnsi="Courier New" w:cs="Courier New"/>
+                <w:sz w:val="20"/>
+                <w:szCs w:val="20"/>
+              </w:rPr>
+              <w:t xml:space="preserve"> de LDC=4</w:t>
             </w:r>
           </w:p>
         </w:tc>
@@ -1264,9 +1319,9 @@
                 <w:szCs w:val="20"/>
               </w:rPr>
               <w:drawing>
-                <wp:inline distT="0" distB="0" distL="0" distR="0" wp14:anchorId="1C498F1A" wp14:editId="4D038B05">
-                  <wp:extent cx="2927350" cy="847090"/>
-                  <wp:effectExtent l="0" t="0" r="6350" b="0"/>
+                <wp:inline distT="0" distB="0" distL="0" distR="0" wp14:anchorId="1C498F1A" wp14:editId="2974971A">
+                  <wp:extent cx="2947917" cy="1637665"/>
+                  <wp:effectExtent l="0" t="0" r="5080" b="635"/>
                   <wp:docPr id="4" name="Imagen 4"/>
                   <wp:cNvGraphicFramePr>
                     <a:graphicFrameLocks xmlns:a="http://schemas.openxmlformats.org/drawingml/2006/main" noChangeAspect="1"/>
@@ -1287,7 +1342,7 @@
                         <pic:spPr>
                           <a:xfrm>
                             <a:off x="0" y="0"/>
-                            <a:ext cx="2927350" cy="847090"/>
+                            <a:ext cx="2964708" cy="1646993"/>
                           </a:xfrm>
                           <a:prstGeom prst="rect">
                             <a:avLst/>
@@ -1505,13 +1560,23 @@
                 <w:szCs w:val="20"/>
               </w:rPr>
             </w:pPr>
-            <w:r>
-              <w:rPr>
-                <w:rFonts w:ascii="Courier New" w:hAnsi="Courier New" w:cs="Courier New"/>
-                <w:sz w:val="20"/>
-                <w:szCs w:val="20"/>
-              </w:rPr>
-              <w:t>Total de LDC=0</w:t>
+            <w:proofErr w:type="gramStart"/>
+            <w:r>
+              <w:rPr>
+                <w:rFonts w:ascii="Courier New" w:hAnsi="Courier New" w:cs="Courier New"/>
+                <w:sz w:val="20"/>
+                <w:szCs w:val="20"/>
+              </w:rPr>
+              <w:t>Total</w:t>
+            </w:r>
+            <w:proofErr w:type="gramEnd"/>
+            <w:r>
+              <w:rPr>
+                <w:rFonts w:ascii="Courier New" w:hAnsi="Courier New" w:cs="Courier New"/>
+                <w:sz w:val="20"/>
+                <w:szCs w:val="20"/>
+              </w:rPr>
+              <w:t xml:space="preserve"> de LDC=0</w:t>
             </w:r>
           </w:p>
         </w:tc>
@@ -1533,8 +1598,8 @@
                 <w:szCs w:val="20"/>
               </w:rPr>
               <w:drawing>
-                <wp:inline distT="0" distB="0" distL="0" distR="0" wp14:anchorId="31D36BB6" wp14:editId="16D7FC30">
-                  <wp:extent cx="2927350" cy="881380"/>
+                <wp:inline distT="0" distB="0" distL="0" distR="0" wp14:anchorId="31D36BB6" wp14:editId="033990CA">
+                  <wp:extent cx="2927350" cy="1395984"/>
                   <wp:effectExtent l="0" t="0" r="6350" b="0"/>
                   <wp:docPr id="3" name="Imagen 3"/>
                   <wp:cNvGraphicFramePr>
@@ -1556,7 +1621,7 @@
                         <pic:spPr>
                           <a:xfrm>
                             <a:off x="0" y="0"/>
-                            <a:ext cx="2927350" cy="881380"/>
+                            <a:ext cx="2938688" cy="1401391"/>
                           </a:xfrm>
                           <a:prstGeom prst="rect">
                             <a:avLst/>
@@ -1914,7 +1979,25 @@
                 <w:sz w:val="20"/>
                 <w:szCs w:val="20"/>
               </w:rPr>
-              <w:t>Imagen (screenshot) del resultado real</w:t>
+              <w:t>Imagen (</w:t>
+            </w:r>
+            <w:proofErr w:type="spellStart"/>
+            <w:r>
+              <w:rPr>
+                <w:b/>
+                <w:sz w:val="20"/>
+                <w:szCs w:val="20"/>
+              </w:rPr>
+              <w:t>screenshot</w:t>
+            </w:r>
+            <w:proofErr w:type="spellEnd"/>
+            <w:r>
+              <w:rPr>
+                <w:b/>
+                <w:sz w:val="20"/>
+                <w:szCs w:val="20"/>
+              </w:rPr>
+              <w:t>) del resultado real</w:t>
             </w:r>
             <w:r>
               <w:rPr>
@@ -2203,8 +2286,36 @@
                 <w:sz w:val="20"/>
                 <w:szCs w:val="20"/>
               </w:rPr>
-              <w:t>El archivo esta vacio</w:t>
-            </w:r>
+              <w:t xml:space="preserve">El </w:t>
+            </w:r>
+            <w:proofErr w:type="gramStart"/>
+            <w:r>
+              <w:rPr>
+                <w:rFonts w:ascii="Courier New" w:hAnsi="Courier New" w:cs="Courier New"/>
+                <w:sz w:val="20"/>
+                <w:szCs w:val="20"/>
+              </w:rPr>
+              <w:t>archivo esta</w:t>
+            </w:r>
+            <w:proofErr w:type="gramEnd"/>
+            <w:r>
+              <w:rPr>
+                <w:rFonts w:ascii="Courier New" w:hAnsi="Courier New" w:cs="Courier New"/>
+                <w:sz w:val="20"/>
+                <w:szCs w:val="20"/>
+              </w:rPr>
+              <w:t xml:space="preserve"> </w:t>
+            </w:r>
+            <w:proofErr w:type="spellStart"/>
+            <w:r>
+              <w:rPr>
+                <w:rFonts w:ascii="Courier New" w:hAnsi="Courier New" w:cs="Courier New"/>
+                <w:sz w:val="20"/>
+                <w:szCs w:val="20"/>
+              </w:rPr>
+              <w:t>vacio</w:t>
+            </w:r>
+            <w:proofErr w:type="spellEnd"/>
           </w:p>
         </w:tc>
         <w:tc>

</xml_diff>